<commit_message>
este es mi primer commit
</commit_message>
<xml_diff>
--- a/CLASE 1.docx
+++ b/CLASE 1.docx
@@ -69,7 +69,12 @@
       </w:hyperlink>
     </w:p>
     <w:p>
-      <w:hyperlink r:id="rId9" w:history="1">
+      <w:pPr>
+        <w:rPr>
+          <w:rStyle w:val="Hipervnculo"/>
+        </w:rPr>
+      </w:pPr>
+      <w:hyperlink r:id="rId9" w:anchor="slide=id.ge81b5498cd_0_54" w:history="1">
         <w:r>
           <w:rPr>
             <w:rStyle w:val="Hipervnculo"/>
@@ -77,6 +82,341 @@
           <w:t>https://docs.google.com/presentation/d/1iQyRc1ATnO8rBPCatE81i6h5dfC3iU01lf-MzoVio9E/edit#slide=id.ge81b5498cd_0_54</w:t>
         </w:r>
       </w:hyperlink>
+    </w:p>
+    <w:p>
+      <w:pPr>
+        <w:rPr>
+          <w:rStyle w:val="Hipervnculo"/>
+          <w:bCs/>
+          <w:color w:val="auto"/>
+          <w:u w:val="none"/>
+          <w14:shadow w14:blurRad="38100" w14:dist="19050" w14:dir="2700000" w14:sx="100000" w14:sy="100000" w14:kx="0" w14:ky="0" w14:algn="tl">
+            <w14:schemeClr w14:val="dk1">
+              <w14:alpha w14:val="60000"/>
+            </w14:schemeClr>
+          </w14:shadow>
+          <w14:textOutline w14:w="0" w14:cap="flat" w14:cmpd="sng" w14:algn="ctr">
+            <w14:noFill/>
+            <w14:prstDash w14:val="solid"/>
+            <w14:round/>
+          </w14:textOutline>
+        </w:rPr>
+      </w:pPr>
+      <w:r>
+        <w:rPr>
+          <w:rStyle w:val="Hipervnculo"/>
+          <w:bCs/>
+          <w:color w:val="auto"/>
+          <w:u w:val="none"/>
+          <w14:shadow w14:blurRad="38100" w14:dist="19050" w14:dir="2700000" w14:sx="100000" w14:sy="100000" w14:kx="0" w14:ky="0" w14:algn="tl">
+            <w14:schemeClr w14:val="dk1">
+              <w14:alpha w14:val="60000"/>
+            </w14:schemeClr>
+          </w14:shadow>
+          <w14:textOutline w14:w="0" w14:cap="flat" w14:cmpd="sng" w14:algn="ctr">
+            <w14:noFill/>
+            <w14:prstDash w14:val="solid"/>
+            <w14:round/>
+          </w14:textOutline>
+        </w:rPr>
+        <w:t>CLASE 3</w:t>
+      </w:r>
+    </w:p>
+    <w:p>
+      <w:pPr>
+        <w:rPr>
+          <w:bCs/>
+          <w14:shadow w14:blurRad="38100" w14:dist="19050" w14:dir="2700000" w14:sx="100000" w14:sy="100000" w14:kx="0" w14:ky="0" w14:algn="tl">
+            <w14:schemeClr w14:val="dk1">
+              <w14:alpha w14:val="60000"/>
+            </w14:schemeClr>
+          </w14:shadow>
+          <w14:textOutline w14:w="0" w14:cap="flat" w14:cmpd="sng" w14:algn="ctr">
+            <w14:noFill/>
+            <w14:prstDash w14:val="solid"/>
+            <w14:round/>
+          </w14:textOutline>
+        </w:rPr>
+      </w:pPr>
+      <w:hyperlink r:id="rId10" w:history="1">
+        <w:r>
+          <w:rPr>
+            <w:rStyle w:val="Hipervnculo"/>
+            <w:bCs/>
+            <w14:shadow w14:blurRad="38100" w14:dist="19050" w14:dir="2700000" w14:sx="100000" w14:sy="100000" w14:kx="0" w14:ky="0" w14:algn="tl">
+              <w14:schemeClr w14:val="dk1">
+                <w14:alpha w14:val="60000"/>
+              </w14:schemeClr>
+            </w14:shadow>
+            <w14:textOutline w14:w="0" w14:cap="flat" w14:cmpd="sng" w14:algn="ctr">
+              <w14:noFill/>
+              <w14:prstDash w14:val="solid"/>
+              <w14:round/>
+            </w14:textOutline>
+          </w:rPr>
+          <w:t>snobile@frba.utn.edu.ar</w:t>
+        </w:r>
+      </w:hyperlink>
+      <w:r>
+        <w:rPr>
+          <w:bCs/>
+          <w14:shadow w14:blurRad="38100" w14:dist="19050" w14:dir="2700000" w14:sx="100000" w14:sy="100000" w14:kx="0" w14:ky="0" w14:algn="tl">
+            <w14:schemeClr w14:val="dk1">
+              <w14:alpha w14:val="60000"/>
+            </w14:schemeClr>
+          </w14:shadow>
+          <w14:textOutline w14:w="0" w14:cap="flat" w14:cmpd="sng" w14:algn="ctr">
+            <w14:noFill/>
+            <w14:prstDash w14:val="solid"/>
+            <w14:round/>
+          </w14:textOutline>
+        </w:rPr>
+        <w:t xml:space="preserve"> MANDAR MAIL POR SLACK</w:t>
+      </w:r>
+    </w:p>
+    <w:p>
+      <w:pPr>
+        <w:rPr>
+          <w:rStyle w:val="Hipervnculo"/>
+          <w:bCs/>
+          <w14:shadow w14:blurRad="38100" w14:dist="19050" w14:dir="2700000" w14:sx="100000" w14:sy="100000" w14:kx="0" w14:ky="0" w14:algn="tl">
+            <w14:schemeClr w14:val="dk1">
+              <w14:alpha w14:val="60000"/>
+            </w14:schemeClr>
+          </w14:shadow>
+          <w14:textOutline w14:w="0" w14:cap="flat" w14:cmpd="sng" w14:algn="ctr">
+            <w14:noFill/>
+            <w14:prstDash w14:val="solid"/>
+            <w14:round/>
+          </w14:textOutline>
+        </w:rPr>
+      </w:pPr>
+      <w:hyperlink r:id="rId11" w:history="1">
+        <w:r>
+          <w:rPr>
+            <w:rStyle w:val="Hipervnculo"/>
+            <w:bCs/>
+            <w14:shadow w14:blurRad="38100" w14:dist="19050" w14:dir="2700000" w14:sx="100000" w14:sy="100000" w14:kx="0" w14:ky="0" w14:algn="tl">
+              <w14:schemeClr w14:val="dk1">
+                <w14:alpha w14:val="60000"/>
+              </w14:schemeClr>
+            </w14:shadow>
+            <w14:textOutline w14:w="0" w14:cap="flat" w14:cmpd="sng" w14:algn="ctr">
+              <w14:noFill/>
+              <w14:prstDash w14:val="solid"/>
+              <w14:round/>
+            </w14:textOutline>
+          </w:rPr>
+          <w:t>https://drive.google.com/drive/folders/12vdlfU5B-q9dDC4BX676jrJVUuf4AA40</w:t>
+        </w:r>
+      </w:hyperlink>
+    </w:p>
+    <w:p>
+      <w:pPr>
+        <w:rPr>
+          <w:bCs/>
+          <w14:shadow w14:blurRad="38100" w14:dist="19050" w14:dir="2700000" w14:sx="100000" w14:sy="100000" w14:kx="0" w14:ky="0" w14:algn="tl">
+            <w14:schemeClr w14:val="dk1">
+              <w14:alpha w14:val="60000"/>
+            </w14:schemeClr>
+          </w14:shadow>
+          <w14:textOutline w14:w="0" w14:cap="flat" w14:cmpd="sng" w14:algn="ctr">
+            <w14:noFill/>
+            <w14:prstDash w14:val="solid"/>
+            <w14:round/>
+          </w14:textOutline>
+        </w:rPr>
+      </w:pPr>
+      <w:hyperlink r:id="rId12" w:history="1">
+        <w:r>
+          <w:rPr>
+            <w:rStyle w:val="Hipervnculo"/>
+            <w:bCs/>
+            <w14:shadow w14:blurRad="38100" w14:dist="19050" w14:dir="2700000" w14:sx="100000" w14:sy="100000" w14:kx="0" w14:ky="0" w14:algn="tl">
+              <w14:schemeClr w14:val="dk1">
+                <w14:alpha w14:val="60000"/>
+              </w14:schemeClr>
+            </w14:shadow>
+            <w14:textOutline w14:w="0" w14:cap="flat" w14:cmpd="sng" w14:algn="ctr">
+              <w14:noFill/>
+              <w14:prstDash w14:val="solid"/>
+              <w14:round/>
+            </w14:textOutline>
+          </w:rPr>
+          <w:t>https://www.google.com/search?q=clash+royale+pattern&amp;tbm=isch&amp;ved=2ahUKEwib-rmY2e_5AhWMu5UCHdHBCH8Q2-cCegQIABAA&amp;oq=clash+royale+pattern&amp;gs_lcp=CgNpbWcQAzIFCAAQgAQyBQgAEIAEMgUIABCABDIFCAAQgAQyBQgAEIAEMgUIABCABDIFCAAQgAQyBQgAEIAEMgUIABCABDIFCAAQgAQ6BwgjEOoCECc6BAgjECc6BAgAEEM6BwgAELEDEENQAFiZL2DlMWgCcAB4AoAB3wWIAaIgkgENMy4yLjYuMC4zLjAuMZgBAKABAaoBC2d3cy13aXotaW1nsAEKwAEB&amp;sclient=img&amp;ei=X5oOY9vOKYz31sQP0YOj-</w:t>
+        </w:r>
+      </w:hyperlink>
+      <w:r>
+        <w:rPr>
+          <w:bCs/>
+          <w14:shadow w14:blurRad="38100" w14:dist="19050" w14:dir="2700000" w14:sx="100000" w14:sy="100000" w14:kx="0" w14:ky="0" w14:algn="tl">
+            <w14:schemeClr w14:val="dk1">
+              <w14:alpha w14:val="60000"/>
+            </w14:schemeClr>
+          </w14:shadow>
+          <w14:textOutline w14:w="0" w14:cap="flat" w14:cmpd="sng" w14:algn="ctr">
+            <w14:noFill/>
+            <w14:prstDash w14:val="solid"/>
+            <w14:round/>
+          </w14:textOutline>
+        </w:rPr>
+        <w:t xml:space="preserve"> PATRONES PARA FONDO DE WEB</w:t>
+      </w:r>
+    </w:p>
+    <w:p>
+      <w:pPr>
+        <w:rPr>
+          <w:bCs/>
+          <w14:shadow w14:blurRad="38100" w14:dist="19050" w14:dir="2700000" w14:sx="100000" w14:sy="100000" w14:kx="0" w14:ky="0" w14:algn="tl">
+            <w14:schemeClr w14:val="dk1">
+              <w14:alpha w14:val="60000"/>
+            </w14:schemeClr>
+          </w14:shadow>
+          <w14:textOutline w14:w="0" w14:cap="flat" w14:cmpd="sng" w14:algn="ctr">
+            <w14:noFill/>
+            <w14:prstDash w14:val="solid"/>
+            <w14:round/>
+          </w14:textOutline>
+        </w:rPr>
+      </w:pPr>
+      <w:hyperlink r:id="rId13" w:history="1">
+        <w:r>
+          <w:rPr>
+            <w:rStyle w:val="Hipervnculo"/>
+            <w:bCs/>
+            <w14:shadow w14:blurRad="38100" w14:dist="19050" w14:dir="2700000" w14:sx="100000" w14:sy="100000" w14:kx="0" w14:ky="0" w14:algn="tl">
+              <w14:schemeClr w14:val="dk1">
+                <w14:alpha w14:val="60000"/>
+              </w14:schemeClr>
+            </w14:shadow>
+            <w14:textOutline w14:w="0" w14:cap="flat" w14:cmpd="sng" w14:algn="ctr">
+              <w14:noFill/>
+              <w14:prstDash w14:val="solid"/>
+              <w14:round/>
+            </w14:textOutline>
+          </w:rPr>
+          <w:t>https://fonts.google.com/?query=alfa</w:t>
+        </w:r>
+      </w:hyperlink>
+      <w:r>
+        <w:rPr>
+          <w:bCs/>
+          <w14:shadow w14:blurRad="38100" w14:dist="19050" w14:dir="2700000" w14:sx="100000" w14:sy="100000" w14:kx="0" w14:ky="0" w14:algn="tl">
+            <w14:schemeClr w14:val="dk1">
+              <w14:alpha w14:val="60000"/>
+            </w14:schemeClr>
+          </w14:shadow>
+          <w14:textOutline w14:w="0" w14:cap="flat" w14:cmpd="sng" w14:algn="ctr">
+            <w14:noFill/>
+            <w14:prstDash w14:val="solid"/>
+            <w14:round/>
+          </w14:textOutline>
+        </w:rPr>
+        <w:t xml:space="preserve"> </w:t>
+      </w:r>
+      <w:bookmarkStart w:id="0" w:name="_Hlk112789803"/>
+      <w:r>
+        <w:rPr>
+          <w:bCs/>
+          <w14:shadow w14:blurRad="38100" w14:dist="19050" w14:dir="2700000" w14:sx="100000" w14:sy="100000" w14:kx="0" w14:ky="0" w14:algn="tl">
+            <w14:schemeClr w14:val="dk1">
+              <w14:alpha w14:val="60000"/>
+            </w14:schemeClr>
+          </w14:shadow>
+          <w14:textOutline w14:w="0" w14:cap="flat" w14:cmpd="sng" w14:algn="ctr">
+            <w14:noFill/>
+            <w14:prstDash w14:val="solid"/>
+            <w14:round/>
+          </w14:textOutline>
+        </w:rPr>
+        <w:t>TIPOGRAFIA PARA UTILIZAR</w:t>
+      </w:r>
+      <w:bookmarkEnd w:id="0"/>
+    </w:p>
+    <w:p>
+      <w:pPr>
+        <w:rPr>
+          <w:bCs/>
+          <w14:shadow w14:blurRad="38100" w14:dist="19050" w14:dir="2700000" w14:sx="100000" w14:sy="100000" w14:kx="0" w14:ky="0" w14:algn="tl">
+            <w14:schemeClr w14:val="dk1">
+              <w14:alpha w14:val="60000"/>
+            </w14:schemeClr>
+          </w14:shadow>
+          <w14:textOutline w14:w="0" w14:cap="flat" w14:cmpd="sng" w14:algn="ctr">
+            <w14:noFill/>
+            <w14:prstDash w14:val="solid"/>
+            <w14:round/>
+          </w14:textOutline>
+        </w:rPr>
+      </w:pPr>
+      <w:hyperlink r:id="rId14" w:history="1">
+        <w:r>
+          <w:rPr>
+            <w:rStyle w:val="Hipervnculo"/>
+            <w:bCs/>
+            <w14:shadow w14:blurRad="38100" w14:dist="19050" w14:dir="2700000" w14:sx="100000" w14:sy="100000" w14:kx="0" w14:ky="0" w14:algn="tl">
+              <w14:schemeClr w14:val="dk1">
+                <w14:alpha w14:val="60000"/>
+              </w14:schemeClr>
+            </w14:shadow>
+            <w14:textOutline w14:w="0" w14:cap="flat" w14:cmpd="sng" w14:algn="ctr">
+              <w14:noFill/>
+              <w14:prstDash w14:val="solid"/>
+              <w14:round/>
+            </w14:textOutline>
+          </w:rPr>
+          <w:t>https://fonts.google.com/specimen/Alfa+Slab+One?query=alfa</w:t>
+        </w:r>
+      </w:hyperlink>
+      <w:r>
+        <w:rPr>
+          <w:bCs/>
+          <w14:shadow w14:blurRad="38100" w14:dist="19050" w14:dir="2700000" w14:sx="100000" w14:sy="100000" w14:kx="0" w14:ky="0" w14:algn="tl">
+            <w14:schemeClr w14:val="dk1">
+              <w14:alpha w14:val="60000"/>
+            </w14:schemeClr>
+          </w14:shadow>
+          <w14:textOutline w14:w="0" w14:cap="flat" w14:cmpd="sng" w14:algn="ctr">
+            <w14:noFill/>
+            <w14:prstDash w14:val="solid"/>
+            <w14:round/>
+          </w14:textOutline>
+        </w:rPr>
+        <w:t xml:space="preserve"> </w:t>
+      </w:r>
+      <w:r>
+        <w:rPr>
+          <w:bCs/>
+          <w14:shadow w14:blurRad="38100" w14:dist="19050" w14:dir="2700000" w14:sx="100000" w14:sy="100000" w14:kx="0" w14:ky="0" w14:algn="tl">
+            <w14:schemeClr w14:val="dk1">
+              <w14:alpha w14:val="60000"/>
+            </w14:schemeClr>
+          </w14:shadow>
+          <w14:textOutline w14:w="0" w14:cap="flat" w14:cmpd="sng" w14:algn="ctr">
+            <w14:noFill/>
+            <w14:prstDash w14:val="solid"/>
+            <w14:round/>
+          </w14:textOutline>
+        </w:rPr>
+        <w:t>TIPOGRAFIA PARA UTILIZAR</w:t>
+      </w:r>
+    </w:p>
+    <w:p>
+      <w:pPr>
+        <w:rPr>
+          <w:bCs/>
+          <w14:shadow w14:blurRad="38100" w14:dist="19050" w14:dir="2700000" w14:sx="100000" w14:sy="100000" w14:kx="0" w14:ky="0" w14:algn="tl">
+            <w14:schemeClr w14:val="dk1">
+              <w14:alpha w14:val="60000"/>
+            </w14:schemeClr>
+          </w14:shadow>
+          <w14:textOutline w14:w="0" w14:cap="flat" w14:cmpd="sng" w14:algn="ctr">
+            <w14:noFill/>
+            <w14:prstDash w14:val="solid"/>
+            <w14:round/>
+          </w14:textOutline>
+        </w:rPr>
+      </w:pPr>
     </w:p>
     <w:p/>
     <w:p/>

</xml_diff>